<commit_message>
computed Retention and ARA
</commit_message>
<xml_diff>
--- a/News Articles/Experiment Paper/English/English11.docx
+++ b/News Articles/Experiment Paper/English/English11.docx
@@ -1068,6 +1068,14 @@
                 <w:szCs w:val="24"/>
               </w:rPr>
             </w:pPr>
+            <w:r>
+              <w:rPr>
+                <w:b/>
+                <w:sz w:val="24"/>
+                <w:szCs w:val="24"/>
+              </w:rPr>
+              <w:t>0.6</w:t>
+            </w:r>
           </w:p>
         </w:tc>
       </w:tr>
@@ -1887,6 +1895,14 @@
                 <w:szCs w:val="24"/>
               </w:rPr>
             </w:pPr>
+            <w:r>
+              <w:rPr>
+                <w:b/>
+                <w:sz w:val="24"/>
+                <w:szCs w:val="24"/>
+              </w:rPr>
+              <w:t>0.3</w:t>
+            </w:r>
           </w:p>
         </w:tc>
       </w:tr>
@@ -1931,6 +1947,14 @@
                 <w:szCs w:val="24"/>
               </w:rPr>
             </w:pPr>
+            <w:r>
+              <w:rPr>
+                <w:b/>
+                <w:sz w:val="24"/>
+                <w:szCs w:val="24"/>
+              </w:rPr>
+              <w:t>0</w:t>
+            </w:r>
           </w:p>
         </w:tc>
       </w:tr>
@@ -1976,6 +2000,14 @@
                 <w:szCs w:val="24"/>
               </w:rPr>
             </w:pPr>
+            <w:r>
+              <w:rPr>
+                <w:b/>
+                <w:sz w:val="24"/>
+                <w:szCs w:val="24"/>
+              </w:rPr>
+              <w:t>0.15</w:t>
+            </w:r>
           </w:p>
         </w:tc>
       </w:tr>

</xml_diff>